<commit_message>
/ ‘clients/Robyn Nason/InfoSci MPS Project Proposal Form-feedback1.docx’
</commit_message>
<xml_diff>
--- a/clients/Robyn Nason/InfoSci MPS Project Proposal Form-feedback1.docx
+++ b/clients/Robyn Nason/InfoSci MPS Project Proposal Form-feedback1.docx
@@ -6,8 +6,6 @@
       <w:pPr>
         <w:pStyle w:val="Heading1"/>
       </w:pPr>
-      <w:bookmarkStart w:id="0" w:name="_GoBack"/>
-      <w:bookmarkEnd w:id="0"/>
       <w:r>
         <w:rPr>
           <w:noProof/>
@@ -651,7 +649,7 @@
                 </w:ffData>
               </w:fldChar>
             </w:r>
-            <w:bookmarkStart w:id="1" w:name="Check6"/>
+            <w:bookmarkStart w:id="0" w:name="Check6"/>
             <w:r>
               <w:instrText xml:space="preserve"> FORMCHECKBOX </w:instrText>
             </w:r>
@@ -661,7 +659,7 @@
             <w:r>
               <w:fldChar w:fldCharType="end"/>
             </w:r>
-            <w:bookmarkEnd w:id="1"/>
+            <w:bookmarkEnd w:id="0"/>
             <w:r>
               <w:t xml:space="preserve"> Fall</w:t>
             </w:r>
@@ -693,7 +691,7 @@
                 </w:ffData>
               </w:fldChar>
             </w:r>
-            <w:bookmarkStart w:id="2" w:name="Check7"/>
+            <w:bookmarkStart w:id="1" w:name="Check7"/>
             <w:r>
               <w:instrText xml:space="preserve"> FORMCHECKBOX </w:instrText>
             </w:r>
@@ -703,7 +701,7 @@
             <w:r>
               <w:fldChar w:fldCharType="end"/>
             </w:r>
-            <w:bookmarkEnd w:id="2"/>
+            <w:bookmarkEnd w:id="1"/>
             <w:r>
               <w:t xml:space="preserve"> Spring</w:t>
             </w:r>
@@ -801,7 +799,19 @@
               <w:t xml:space="preserve">Project </w:t>
             </w:r>
             <w:r>
-              <w:t>Goal or Description</w:t>
+              <w:t xml:space="preserve">Goal or </w:t>
+            </w:r>
+            <w:commentRangeStart w:id="2"/>
+            <w:r>
+              <w:t>Description</w:t>
+            </w:r>
+            <w:commentRangeEnd w:id="2"/>
+            <w:r>
+              <w:rPr>
+                <w:rStyle w:val="CommentReference"/>
+                <w:b w:val="0"/>
+              </w:rPr>
+              <w:commentReference w:id="2"/>
             </w:r>
           </w:p>
         </w:tc>
@@ -862,7 +872,22 @@
               <w:pStyle w:val="Field"/>
             </w:pPr>
             <w:r>
-              <w:t>What activities are necessary to achieve the project goal?</w:t>
+              <w:t xml:space="preserve">What </w:t>
+            </w:r>
+            <w:commentRangeStart w:id="3"/>
+            <w:r>
+              <w:t xml:space="preserve">activities </w:t>
+            </w:r>
+            <w:commentRangeEnd w:id="3"/>
+            <w:r>
+              <w:rPr>
+                <w:rStyle w:val="CommentReference"/>
+                <w:b w:val="0"/>
+              </w:rPr>
+              <w:commentReference w:id="3"/>
+            </w:r>
+            <w:r>
+              <w:t>are necessary to achieve the project goal?</w:t>
             </w:r>
           </w:p>
         </w:tc>
@@ -899,6 +924,8 @@
             <w:r>
               <w:t xml:space="preserve">to the problem. From that, design an intuitive interface for students (and maybe advisors) to use. Implement said design. </w:t>
             </w:r>
+            <w:bookmarkStart w:id="4" w:name="_GoBack"/>
+            <w:bookmarkEnd w:id="4"/>
           </w:p>
         </w:tc>
       </w:tr>
@@ -1026,11 +1053,23 @@
             <w:r>
               <w:t xml:space="preserve">What are the </w:t>
             </w:r>
+            <w:commentRangeStart w:id="5"/>
             <w:r>
               <w:t>skills</w:t>
             </w:r>
             <w:r>
-              <w:t xml:space="preserve"> and experience must the students already know to start work on the projec</w:t>
+              <w:t xml:space="preserve"> </w:t>
+            </w:r>
+            <w:commentRangeEnd w:id="5"/>
+            <w:r>
+              <w:rPr>
+                <w:rStyle w:val="CommentReference"/>
+                <w:b w:val="0"/>
+              </w:rPr>
+              <w:commentReference w:id="5"/>
+            </w:r>
+            <w:r>
+              <w:t>and experience must the students already know to start work on the projec</w:t>
             </w:r>
             <w:r>
               <w:t xml:space="preserve">t? </w:t>
@@ -1247,7 +1286,7 @@
                 </w:ffData>
               </w:fldChar>
             </w:r>
-            <w:bookmarkStart w:id="3" w:name="Check1"/>
+            <w:bookmarkStart w:id="6" w:name="Check1"/>
             <w:r>
               <w:instrText xml:space="preserve"> FORMCHECKBOX </w:instrText>
             </w:r>
@@ -1257,7 +1296,7 @@
             <w:r>
               <w:fldChar w:fldCharType="end"/>
             </w:r>
-            <w:bookmarkEnd w:id="3"/>
+            <w:bookmarkEnd w:id="6"/>
             <w:r>
               <w:t xml:space="preserve"> Yes</w:t>
             </w:r>
@@ -1358,7 +1397,7 @@
                 </w:ffData>
               </w:fldChar>
             </w:r>
-            <w:bookmarkStart w:id="4" w:name="Check2"/>
+            <w:bookmarkStart w:id="7" w:name="Check2"/>
             <w:r>
               <w:instrText xml:space="preserve"> FORMCHECKBOX </w:instrText>
             </w:r>
@@ -1368,7 +1407,7 @@
             <w:r>
               <w:fldChar w:fldCharType="end"/>
             </w:r>
-            <w:bookmarkEnd w:id="4"/>
+            <w:bookmarkEnd w:id="7"/>
             <w:r>
               <w:t xml:space="preserve"> Yes</w:t>
             </w:r>
@@ -1479,7 +1518,7 @@
                 </w:ffData>
               </w:fldChar>
             </w:r>
-            <w:bookmarkStart w:id="5" w:name="Check3"/>
+            <w:bookmarkStart w:id="8" w:name="Check3"/>
             <w:r>
               <w:instrText xml:space="preserve"> FORMCHECKBOX </w:instrText>
             </w:r>
@@ -1489,7 +1528,7 @@
             <w:r>
               <w:fldChar w:fldCharType="end"/>
             </w:r>
-            <w:bookmarkEnd w:id="5"/>
+            <w:bookmarkEnd w:id="8"/>
             <w:r>
               <w:t xml:space="preserve"> Yes</w:t>
             </w:r>
@@ -1505,12 +1544,14 @@
             <w:r>
               <w:t xml:space="preserve"> </w:t>
             </w:r>
-            <w:r>
-              <w:rPr>
-                <w:b w:val="0"/>
-              </w:rPr>
-              <w:t xml:space="preserve">I don’t see any such needs coming up. If they do, we can re-discuss. </w:t>
-            </w:r>
+            <w:del w:id="9" w:author="kjh235@cornell.edu" w:date="2017-12-18T14:22:00Z">
+              <w:r>
+                <w:rPr>
+                  <w:b w:val="0"/>
+                </w:rPr>
+                <w:delText xml:space="preserve">I don’t see any such needs coming up. If they do, we can re-discuss. </w:delText>
+              </w:r>
+            </w:del>
           </w:p>
         </w:tc>
       </w:tr>
@@ -1528,7 +1569,13 @@
               <w:right w:val="single" w:sz="4" w:space="0" w:color="auto"/>
             </w:tcBorders>
           </w:tcPr>
-          <w:p/>
+          <w:p>
+            <w:ins w:id="10" w:author="kjh235@cornell.edu" w:date="2017-12-18T14:22:00Z">
+              <w:r>
+                <w:t>I don’t see any such needs coming up. If they do, we can re-discuss.</w:t>
+              </w:r>
+            </w:ins>
+          </w:p>
         </w:tc>
       </w:tr>
       <w:tr>
@@ -1583,7 +1630,7 @@
                 </w:ffData>
               </w:fldChar>
             </w:r>
-            <w:bookmarkStart w:id="6" w:name="Check4"/>
+            <w:bookmarkStart w:id="11" w:name="Check4"/>
             <w:r>
               <w:instrText xml:space="preserve"> FORMCHECKBOX </w:instrText>
             </w:r>
@@ -1593,7 +1640,7 @@
             <w:r>
               <w:fldChar w:fldCharType="end"/>
             </w:r>
-            <w:bookmarkEnd w:id="6"/>
+            <w:bookmarkEnd w:id="11"/>
             <w:r>
               <w:t xml:space="preserve"> Provide existing industry and company data as background at the beginning of the project.</w:t>
             </w:r>
@@ -1621,7 +1668,7 @@
                 </w:ffData>
               </w:fldChar>
             </w:r>
-            <w:bookmarkStart w:id="7" w:name="Check5"/>
+            <w:bookmarkStart w:id="12" w:name="Check5"/>
             <w:r>
               <w:instrText xml:space="preserve"> FORMCHECKBOX </w:instrText>
             </w:r>
@@ -1631,7 +1678,7 @@
             <w:r>
               <w:fldChar w:fldCharType="end"/>
             </w:r>
-            <w:bookmarkEnd w:id="7"/>
+            <w:bookmarkEnd w:id="12"/>
             <w:r>
               <w:t xml:space="preserve"> Pay one or more team members to travel to your location for initial briefing / work session / final presentation.</w:t>
             </w:r>
@@ -1645,6 +1692,11 @@
               <w:rPr>
                 <w:b w:val="0"/>
               </w:rPr>
+              <w:pPrChange w:id="13" w:author="kjh235@cornell.edu" w:date="2017-12-18T14:22:00Z">
+                <w:pPr>
+                  <w:pStyle w:val="Field"/>
+                </w:pPr>
+              </w:pPrChange>
             </w:pPr>
             <w:r>
               <w:t>Please elaborate</w:t>
@@ -1652,14 +1704,22 @@
             <w:r>
               <w:t>.</w:t>
             </w:r>
-            <w:r>
-              <w:t xml:space="preserve"> </w:t>
-            </w:r>
+            <w:del w:id="14" w:author="kjh235@cornell.edu" w:date="2017-12-18T14:22:00Z">
+              <w:r>
+                <w:delText xml:space="preserve"> </w:delText>
+              </w:r>
+              <w:r>
+                <w:rPr>
+                  <w:b w:val="0"/>
+                </w:rPr>
+                <w:delText>We’ve typically had teams present to us via video chat, that should be sufficient. We haven’t felt the need to bring students to headquarters</w:delText>
+              </w:r>
+            </w:del>
             <w:r>
               <w:rPr>
                 <w:b w:val="0"/>
               </w:rPr>
-              <w:t xml:space="preserve">We’ve typically had teams present to us via video chat, that should be sufficient. We haven’t felt the need to bring students to headquarters. </w:t>
+              <w:t xml:space="preserve">. </w:t>
             </w:r>
           </w:p>
         </w:tc>
@@ -1679,8 +1739,20 @@
             </w:tcBorders>
           </w:tcPr>
           <w:p>
-            <w:r>
-              <w:lastRenderedPageBreak/>
+            <w:pPr>
+              <w:rPr>
+                <w:ins w:id="15" w:author="kjh235@cornell.edu" w:date="2017-12-18T14:22:00Z"/>
+              </w:rPr>
+            </w:pPr>
+            <w:ins w:id="16" w:author="kjh235@cornell.edu" w:date="2017-12-18T14:22:00Z">
+              <w:r>
+                <w:lastRenderedPageBreak/>
+                <w:t>We’ve typically had teams present to us via video chat, that should be sufficient. We haven’t felt the need to bring students to headquarters</w:t>
+              </w:r>
+            </w:ins>
+          </w:p>
+          <w:p>
+            <w:r>
               <w:t xml:space="preserve">The second one is also </w:t>
             </w:r>
             <w:r>
@@ -1720,7 +1792,7 @@
             <w:r>
               <w:t xml:space="preserve"> project proposal to the MPS Project Coordinator: </w:t>
             </w:r>
-            <w:hyperlink r:id="rId10" w:history="1">
+            <w:hyperlink r:id="rId12" w:history="1">
               <w:r>
                 <w:rPr>
                   <w:rStyle w:val="Hyperlink"/>
@@ -1750,6 +1822,114 @@
     </w:sectPr>
   </w:body>
 </w:document>
+</file>
+
+<file path=word/comments.xml><?xml version="1.0" encoding="utf-8"?>
+<w:comments xmlns:wpc="http://schemas.microsoft.com/office/word/2010/wordprocessingCanvas" xmlns:cx="http://schemas.microsoft.com/office/drawing/2014/chartex" xmlns:mc="http://schemas.openxmlformats.org/markup-compatibility/2006" xmlns:o="urn:schemas-microsoft-com:office:office" xmlns:r="http://schemas.openxmlformats.org/officeDocument/2006/relationships" xmlns:m="http://schemas.openxmlformats.org/officeDocument/2006/math" xmlns:v="urn:schemas-microsoft-com:vml" xmlns:wp14="http://schemas.microsoft.com/office/word/2010/wordprocessingDrawing" xmlns:wp="http://schemas.openxmlformats.org/drawingml/2006/wordprocessingDrawing" xmlns:w10="urn:schemas-microsoft-com:office:word" xmlns:w="http://schemas.openxmlformats.org/wordprocessingml/2006/main" xmlns:w14="http://schemas.microsoft.com/office/word/2010/wordml" xmlns:w15="http://schemas.microsoft.com/office/word/2012/wordml" xmlns:w16se="http://schemas.microsoft.com/office/word/2015/wordml/symex" xmlns:wpg="http://schemas.microsoft.com/office/word/2010/wordprocessingGroup" xmlns:wpi="http://schemas.microsoft.com/office/word/2010/wordprocessingInk" xmlns:wne="http://schemas.microsoft.com/office/word/2006/wordml" xmlns:wps="http://schemas.microsoft.com/office/word/2010/wordprocessingShape" mc:Ignorable="w14 w15 w16se wp14">
+  <w:comment w:id="2" w:author="kjh235@cornell.edu" w:date="2017-12-18T14:18:00Z" w:initials="KJH">
+    <w:p>
+      <w:pPr>
+        <w:pStyle w:val="CommentText"/>
+      </w:pPr>
+      <w:r>
+        <w:rPr>
+          <w:rStyle w:val="CommentReference"/>
+        </w:rPr>
+        <w:annotationRef/>
+      </w:r>
+      <w:r>
+        <w:t>It’s not clear from this description what the student will be doing.</w:t>
+      </w:r>
+    </w:p>
+    <w:p>
+      <w:pPr>
+        <w:pStyle w:val="CommentText"/>
+      </w:pPr>
+    </w:p>
+    <w:p>
+      <w:pPr>
+        <w:pStyle w:val="CommentText"/>
+      </w:pPr>
+      <w:r>
+        <w:t>You’ll want to write this so that they can see themselves working on this project.</w:t>
+      </w:r>
+    </w:p>
+    <w:p>
+      <w:pPr>
+        <w:pStyle w:val="CommentText"/>
+      </w:pPr>
+    </w:p>
+    <w:p>
+      <w:pPr>
+        <w:pStyle w:val="CommentText"/>
+      </w:pPr>
+      <w:r>
+        <w:t>For example…</w:t>
+      </w:r>
+    </w:p>
+    <w:p>
+      <w:pPr>
+        <w:pStyle w:val="CommentText"/>
+      </w:pPr>
+      <w:r>
+        <w:t>“You work with Workday’s engineers to design and develop a planner app. The app should allow students to view their academic plan”</w:t>
+      </w:r>
+    </w:p>
+    <w:p>
+      <w:pPr>
+        <w:pStyle w:val="CommentText"/>
+      </w:pPr>
+    </w:p>
+    <w:p>
+      <w:pPr>
+        <w:pStyle w:val="CommentText"/>
+      </w:pPr>
+      <w:r>
+        <w:t>Students really design. I would see if you can’t fit that into the description or project in some way to attract more students.</w:t>
+      </w:r>
+    </w:p>
+  </w:comment>
+  <w:comment w:id="3" w:author="kjh235@cornell.edu" w:date="2017-12-18T14:20:00Z" w:initials="KJH">
+    <w:p>
+      <w:pPr>
+        <w:pStyle w:val="CommentText"/>
+      </w:pPr>
+      <w:r>
+        <w:rPr>
+          <w:rStyle w:val="CommentReference"/>
+        </w:rPr>
+        <w:annotationRef/>
+      </w:r>
+      <w:r>
+        <w:t>This is also unclear. I’m not sure how these activities relate to the description above. You might try putting this in a list form so the students have so idea about the stages of project.</w:t>
+      </w:r>
+    </w:p>
+  </w:comment>
+  <w:comment w:id="5" w:author="kjh235@cornell.edu" w:date="2017-12-18T14:21:00Z" w:initials="KJH">
+    <w:p>
+      <w:pPr>
+        <w:pStyle w:val="CommentText"/>
+      </w:pPr>
+      <w:r>
+        <w:rPr>
+          <w:rStyle w:val="CommentReference"/>
+        </w:rPr>
+        <w:annotationRef/>
+      </w:r>
+      <w:r>
+        <w:t>Do they need to know any programming languages? If so, I’ll try to find students with those skills.</w:t>
+      </w:r>
+    </w:p>
+  </w:comment>
+</w:comments>
+</file>
+
+<file path=word/commentsExtended.xml><?xml version="1.0" encoding="utf-8"?>
+<w15:commentsEx xmlns:wpc="http://schemas.microsoft.com/office/word/2010/wordprocessingCanvas" xmlns:cx="http://schemas.microsoft.com/office/drawing/2014/chartex" xmlns:mc="http://schemas.openxmlformats.org/markup-compatibility/2006" xmlns:o="urn:schemas-microsoft-com:office:office" xmlns:r="http://schemas.openxmlformats.org/officeDocument/2006/relationships" xmlns:m="http://schemas.openxmlformats.org/officeDocument/2006/math" xmlns:v="urn:schemas-microsoft-com:vml" xmlns:wp14="http://schemas.microsoft.com/office/word/2010/wordprocessingDrawing" xmlns:wp="http://schemas.openxmlformats.org/drawingml/2006/wordprocessingDrawing" xmlns:w10="urn:schemas-microsoft-com:office:word" xmlns:w="http://schemas.openxmlformats.org/wordprocessingml/2006/main" xmlns:w14="http://schemas.microsoft.com/office/word/2010/wordml" xmlns:w15="http://schemas.microsoft.com/office/word/2012/wordml" xmlns:w16se="http://schemas.microsoft.com/office/word/2015/wordml/symex" xmlns:wpg="http://schemas.microsoft.com/office/word/2010/wordprocessingGroup" xmlns:wpi="http://schemas.microsoft.com/office/word/2010/wordprocessingInk" xmlns:wne="http://schemas.microsoft.com/office/word/2006/wordml" xmlns:wps="http://schemas.microsoft.com/office/word/2010/wordprocessingShape" mc:Ignorable="w14 w15 w16se wp14">
+  <w15:commentEx w15:paraId="78A02339" w15:done="0"/>
+  <w15:commentEx w15:paraId="50B2C6A8" w15:done="0"/>
+  <w15:commentEx w15:paraId="1400F3D7" w15:done="0"/>
+</w15:commentsEx>
 </file>
 
 <file path=word/endnotes.xml><?xml version="1.0" encoding="utf-8"?>
@@ -2604,6 +2784,14 @@
     <w:abstractNumId w:val="6"/>
   </w:num>
 </w:numbering>
+</file>
+
+<file path=word/people.xml><?xml version="1.0" encoding="utf-8"?>
+<w15:people xmlns:wpc="http://schemas.microsoft.com/office/word/2010/wordprocessingCanvas" xmlns:cx="http://schemas.microsoft.com/office/drawing/2014/chartex" xmlns:mc="http://schemas.openxmlformats.org/markup-compatibility/2006" xmlns:o="urn:schemas-microsoft-com:office:office" xmlns:r="http://schemas.openxmlformats.org/officeDocument/2006/relationships" xmlns:m="http://schemas.openxmlformats.org/officeDocument/2006/math" xmlns:v="urn:schemas-microsoft-com:vml" xmlns:wp14="http://schemas.microsoft.com/office/word/2010/wordprocessingDrawing" xmlns:wp="http://schemas.openxmlformats.org/drawingml/2006/wordprocessingDrawing" xmlns:w10="urn:schemas-microsoft-com:office:word" xmlns:w="http://schemas.openxmlformats.org/wordprocessingml/2006/main" xmlns:w14="http://schemas.microsoft.com/office/word/2010/wordml" xmlns:w15="http://schemas.microsoft.com/office/word/2012/wordml" xmlns:w16se="http://schemas.microsoft.com/office/word/2015/wordml/symex" xmlns:wpg="http://schemas.microsoft.com/office/word/2010/wordprocessingGroup" xmlns:wpi="http://schemas.microsoft.com/office/word/2010/wordprocessingInk" xmlns:wne="http://schemas.microsoft.com/office/word/2006/wordml" xmlns:wps="http://schemas.microsoft.com/office/word/2010/wordprocessingShape" mc:Ignorable="w14 w15 w16se wp14">
+  <w15:person w15:author="kjh235@cornell.edu">
+    <w15:presenceInfo w15:providerId="None" w15:userId="kjh235@cornell.edu"/>
+  </w15:person>
+</w15:people>
 </file>
 
 <file path=word/styles.xml><?xml version="1.0" encoding="utf-8"?>
@@ -2930,7 +3118,6 @@
   <w:style w:type="character" w:default="1" w:styleId="DefaultParagraphFont">
     <w:name w:val="Default Paragraph Font"/>
     <w:uiPriority w:val="1"/>
-    <w:semiHidden/>
     <w:unhideWhenUsed/>
   </w:style>
   <w:style w:type="table" w:default="1" w:styleId="TableNormal">
@@ -3034,6 +3221,80 @@
     <w:name w:val="apple-converted-space"/>
     <w:basedOn w:val="DefaultParagraphFont"/>
     <w:rsid w:val="00AE2CF2"/>
+  </w:style>
+  <w:style w:type="character" w:styleId="CommentReference">
+    <w:name w:val="annotation reference"/>
+    <w:basedOn w:val="DefaultParagraphFont"/>
+    <w:rsid w:val="00A54CF3"/>
+    <w:rPr>
+      <w:sz w:val="16"/>
+      <w:szCs w:val="16"/>
+    </w:rPr>
+  </w:style>
+  <w:style w:type="paragraph" w:styleId="CommentText">
+    <w:name w:val="annotation text"/>
+    <w:basedOn w:val="Normal"/>
+    <w:link w:val="CommentTextChar"/>
+    <w:rsid w:val="00A54CF3"/>
+    <w:rPr>
+      <w:szCs w:val="20"/>
+    </w:rPr>
+  </w:style>
+  <w:style w:type="character" w:customStyle="1" w:styleId="CommentTextChar">
+    <w:name w:val="Comment Text Char"/>
+    <w:basedOn w:val="DefaultParagraphFont"/>
+    <w:link w:val="CommentText"/>
+    <w:rsid w:val="00A54CF3"/>
+    <w:rPr>
+      <w:rFonts w:ascii="Calibri" w:hAnsi="Calibri"/>
+    </w:rPr>
+  </w:style>
+  <w:style w:type="paragraph" w:styleId="CommentSubject">
+    <w:name w:val="annotation subject"/>
+    <w:basedOn w:val="CommentText"/>
+    <w:next w:val="CommentText"/>
+    <w:link w:val="CommentSubjectChar"/>
+    <w:rsid w:val="00A54CF3"/>
+    <w:rPr>
+      <w:b/>
+      <w:bCs/>
+    </w:rPr>
+  </w:style>
+  <w:style w:type="character" w:customStyle="1" w:styleId="CommentSubjectChar">
+    <w:name w:val="Comment Subject Char"/>
+    <w:basedOn w:val="CommentTextChar"/>
+    <w:link w:val="CommentSubject"/>
+    <w:rsid w:val="00A54CF3"/>
+    <w:rPr>
+      <w:rFonts w:ascii="Calibri" w:hAnsi="Calibri"/>
+      <w:b/>
+      <w:bCs/>
+    </w:rPr>
+  </w:style>
+  <w:style w:type="paragraph" w:styleId="BalloonText">
+    <w:name w:val="Balloon Text"/>
+    <w:basedOn w:val="Normal"/>
+    <w:link w:val="BalloonTextChar"/>
+    <w:semiHidden/>
+    <w:unhideWhenUsed/>
+    <w:rsid w:val="00A54CF3"/>
+    <w:rPr>
+      <w:rFonts w:ascii="Segoe UI" w:hAnsi="Segoe UI" w:cs="Segoe UI"/>
+      <w:sz w:val="18"/>
+      <w:szCs w:val="18"/>
+    </w:rPr>
+  </w:style>
+  <w:style w:type="character" w:customStyle="1" w:styleId="BalloonTextChar">
+    <w:name w:val="Balloon Text Char"/>
+    <w:basedOn w:val="DefaultParagraphFont"/>
+    <w:link w:val="BalloonText"/>
+    <w:semiHidden/>
+    <w:rsid w:val="00A54CF3"/>
+    <w:rPr>
+      <w:rFonts w:ascii="Segoe UI" w:hAnsi="Segoe UI" w:cs="Segoe UI"/>
+      <w:sz w:val="18"/>
+      <w:szCs w:val="18"/>
+    </w:rPr>
   </w:style>
 </w:styles>
 </file>

</xml_diff>